<commit_message>
Ensure code passes the JUnit tests I proposed. Modified as necessary.
</commit_message>
<xml_diff>
--- a/Assignment2/timeLogDavid.docx
+++ b/Assignment2/timeLogDavid.docx
@@ -38,7 +38,25 @@
           <w:sz w:val="24"/>
           <w:szCs w:val="24"/>
         </w:rPr>
-        <w:t>___________________</w:t>
+        <w:t>_____</w:t>
+      </w:r>
+      <w:r>
+        <w:rPr>
+          <w:rFonts w:ascii="Times New Roman" w:hAnsi="Times New Roman"/>
+          <w:b/>
+          <w:sz w:val="24"/>
+          <w:szCs w:val="24"/>
+        </w:rPr>
+        <w:t>David Gasperini</w:t>
+      </w:r>
+      <w:r>
+        <w:rPr>
+          <w:rFonts w:ascii="Times New Roman" w:hAnsi="Times New Roman"/>
+          <w:b/>
+          <w:sz w:val="24"/>
+          <w:szCs w:val="24"/>
+        </w:rPr>
+        <w:t>_______</w:t>
       </w:r>
       <w:r>
         <w:rPr>
@@ -83,7 +101,25 @@
           <w:sz w:val="24"/>
           <w:szCs w:val="24"/>
         </w:rPr>
-        <w:t>Partner’s Name ______________________</w:t>
+        <w:t>Partner’s Name _</w:t>
+      </w:r>
+      <w:r>
+        <w:rPr>
+          <w:rFonts w:ascii="Times New Roman" w:hAnsi="Times New Roman"/>
+          <w:b/>
+          <w:sz w:val="24"/>
+          <w:szCs w:val="24"/>
+        </w:rPr>
+        <w:t>Devin Macalalad</w:t>
+      </w:r>
+      <w:r>
+        <w:rPr>
+          <w:rFonts w:ascii="Times New Roman" w:hAnsi="Times New Roman"/>
+          <w:b/>
+          <w:sz w:val="24"/>
+          <w:szCs w:val="24"/>
+        </w:rPr>
+        <w:t>___</w:t>
       </w:r>
     </w:p>
     <w:p>
@@ -548,8 +584,6 @@
               </w:rPr>
               <w:t>David: Testing, Junit tests</w:t>
             </w:r>
-            <w:bookmarkStart w:id="0" w:name="_GoBack"/>
-            <w:bookmarkEnd w:id="0"/>
           </w:p>
         </w:tc>
       </w:tr>
@@ -1012,6 +1046,14 @@
                 <w:szCs w:val="24"/>
               </w:rPr>
             </w:pPr>
+            <w:r>
+              <w:rPr>
+                <w:rFonts w:ascii="Times New Roman" w:hAnsi="Times New Roman"/>
+                <w:sz w:val="24"/>
+                <w:szCs w:val="24"/>
+              </w:rPr>
+              <w:t>09/28/2020 20:00</w:t>
+            </w:r>
           </w:p>
         </w:tc>
         <w:tc>
@@ -1030,6 +1072,14 @@
                 <w:szCs w:val="24"/>
               </w:rPr>
             </w:pPr>
+            <w:r>
+              <w:rPr>
+                <w:rFonts w:ascii="Times New Roman" w:hAnsi="Times New Roman"/>
+                <w:sz w:val="24"/>
+                <w:szCs w:val="24"/>
+              </w:rPr>
+              <w:t>30</w:t>
+            </w:r>
           </w:p>
         </w:tc>
         <w:tc>
@@ -1047,6 +1097,14 @@
                 <w:szCs w:val="24"/>
               </w:rPr>
             </w:pPr>
+            <w:r>
+              <w:rPr>
+                <w:rFonts w:ascii="Times New Roman" w:hAnsi="Times New Roman"/>
+                <w:sz w:val="24"/>
+                <w:szCs w:val="24"/>
+              </w:rPr>
+              <w:t>Quickfixes / debugging</w:t>
+            </w:r>
           </w:p>
         </w:tc>
       </w:tr>
@@ -1066,6 +1124,30 @@
                 <w:szCs w:val="24"/>
               </w:rPr>
             </w:pPr>
+            <w:r>
+              <w:rPr>
+                <w:rFonts w:ascii="Times New Roman" w:hAnsi="Times New Roman"/>
+                <w:sz w:val="24"/>
+                <w:szCs w:val="24"/>
+              </w:rPr>
+              <w:t>10/02/20</w:t>
+            </w:r>
+            <w:r>
+              <w:rPr>
+                <w:rFonts w:ascii="Times New Roman" w:hAnsi="Times New Roman"/>
+                <w:sz w:val="24"/>
+                <w:szCs w:val="24"/>
+              </w:rPr>
+              <w:t>20</w:t>
+            </w:r>
+            <w:r>
+              <w:rPr>
+                <w:rFonts w:ascii="Times New Roman" w:hAnsi="Times New Roman"/>
+                <w:sz w:val="24"/>
+                <w:szCs w:val="24"/>
+              </w:rPr>
+              <w:t xml:space="preserve"> 21:00</w:t>
+            </w:r>
           </w:p>
         </w:tc>
         <w:tc>
@@ -1084,6 +1166,14 @@
                 <w:szCs w:val="24"/>
               </w:rPr>
             </w:pPr>
+            <w:r>
+              <w:rPr>
+                <w:rFonts w:ascii="Times New Roman" w:hAnsi="Times New Roman"/>
+                <w:sz w:val="24"/>
+                <w:szCs w:val="24"/>
+              </w:rPr>
+              <w:t>180</w:t>
+            </w:r>
           </w:p>
         </w:tc>
         <w:tc>
@@ -1101,6 +1191,14 @@
                 <w:szCs w:val="24"/>
               </w:rPr>
             </w:pPr>
+            <w:r>
+              <w:rPr>
+                <w:rFonts w:ascii="Times New Roman" w:hAnsi="Times New Roman"/>
+                <w:sz w:val="24"/>
+                <w:szCs w:val="24"/>
+              </w:rPr>
+              <w:t>Junit testing, code review, quickfixes</w:t>
+            </w:r>
           </w:p>
         </w:tc>
       </w:tr>
@@ -1120,6 +1218,14 @@
                 <w:szCs w:val="24"/>
               </w:rPr>
             </w:pPr>
+            <w:r>
+              <w:rPr>
+                <w:rFonts w:ascii="Times New Roman" w:hAnsi="Times New Roman"/>
+                <w:sz w:val="24"/>
+                <w:szCs w:val="24"/>
+              </w:rPr>
+              <w:t>10/04/2020 18:00</w:t>
+            </w:r>
           </w:p>
         </w:tc>
         <w:tc>
@@ -1138,6 +1244,14 @@
                 <w:szCs w:val="24"/>
               </w:rPr>
             </w:pPr>
+            <w:r>
+              <w:rPr>
+                <w:rFonts w:ascii="Times New Roman" w:hAnsi="Times New Roman"/>
+                <w:sz w:val="24"/>
+                <w:szCs w:val="24"/>
+              </w:rPr>
+              <w:t>45</w:t>
+            </w:r>
           </w:p>
         </w:tc>
         <w:tc>
@@ -1155,6 +1269,14 @@
                 <w:szCs w:val="24"/>
               </w:rPr>
             </w:pPr>
+            <w:r>
+              <w:rPr>
+                <w:rFonts w:ascii="Times New Roman" w:hAnsi="Times New Roman"/>
+                <w:sz w:val="24"/>
+                <w:szCs w:val="24"/>
+              </w:rPr>
+              <w:t>Review of code, ensure code passes test cases, modified code as necessary to pass test cases</w:t>
+            </w:r>
           </w:p>
         </w:tc>
       </w:tr>
@@ -1478,40 +1600,7 @@
                 <w:sz w:val="24"/>
                 <w:szCs w:val="24"/>
               </w:rPr>
-              <w:fldChar w:fldCharType="begin"/>
-            </w:r>
-            <w:r>
-              <w:rPr>
-                <w:rFonts w:ascii="Times New Roman" w:hAnsi="Times New Roman"/>
-                <w:sz w:val="24"/>
-                <w:szCs w:val="24"/>
-              </w:rPr>
-              <w:instrText xml:space="preserve"> =SUM(ABOVE) </w:instrText>
-            </w:r>
-            <w:r>
-              <w:rPr>
-                <w:rFonts w:ascii="Times New Roman" w:hAnsi="Times New Roman"/>
-                <w:sz w:val="24"/>
-                <w:szCs w:val="24"/>
-              </w:rPr>
-              <w:fldChar w:fldCharType="separate"/>
-            </w:r>
-            <w:r>
-              <w:rPr>
-                <w:rFonts w:ascii="Times New Roman" w:hAnsi="Times New Roman"/>
-                <w:noProof/>
-                <w:sz w:val="24"/>
-                <w:szCs w:val="24"/>
-              </w:rPr>
-              <w:t>0</w:t>
-            </w:r>
-            <w:r>
-              <w:rPr>
-                <w:rFonts w:ascii="Times New Roman" w:hAnsi="Times New Roman"/>
-                <w:sz w:val="24"/>
-                <w:szCs w:val="24"/>
-              </w:rPr>
-              <w:fldChar w:fldCharType="end"/>
+              <w:t>435</w:t>
             </w:r>
           </w:p>
         </w:tc>
@@ -1668,6 +1757,24 @@
           <w:szCs w:val="24"/>
         </w:rPr>
       </w:pPr>
+      <w:r>
+        <w:rPr>
+          <w:rFonts w:ascii="Times New Roman" w:hAnsi="Times New Roman"/>
+          <w:sz w:val="24"/>
+          <w:szCs w:val="24"/>
+        </w:rPr>
+        <w:t xml:space="preserve">Many of the issues we had in the first project were improved on in project 2. The project went rather smoothly. I learned the importance and benefits to object oriented programming in terms of project management, </w:t>
+      </w:r>
+      <w:bookmarkStart w:id="0" w:name="_GoBack"/>
+      <w:bookmarkEnd w:id="0"/>
+      <w:r>
+        <w:rPr>
+          <w:rFonts w:ascii="Times New Roman" w:hAnsi="Times New Roman"/>
+          <w:sz w:val="24"/>
+          <w:szCs w:val="24"/>
+        </w:rPr>
+        <w:t>especially when editing and reviewing code that my partner wrote. The most difficult part of the assignment is still ensuring the code adheres to the ground rules at all points.</w:t>
+      </w:r>
     </w:p>
     <w:sectPr>
       <w:headerReference w:type="default" r:id="rId8"/>
@@ -3064,7 +3171,7 @@
 </file>
 
 <file path=customXml/itemProps1.xml><?xml version="1.0" encoding="utf-8"?>
-<ds:datastoreItem xmlns:ds="http://schemas.openxmlformats.org/officeDocument/2006/customXml" ds:itemID="{13152754-0721-43BD-A5C4-E43D593961EB}">
+<ds:datastoreItem xmlns:ds="http://schemas.openxmlformats.org/officeDocument/2006/customXml" ds:itemID="{D9F7E0D4-850D-466D-BFB4-B687B9DD70C0}">
   <ds:schemaRefs>
     <ds:schemaRef ds:uri="http://schemas.openxmlformats.org/officeDocument/2006/bibliography"/>
   </ds:schemaRefs>

</xml_diff>